<commit_message>
fix: remove Notice u/s 94 from Put on Hold template only and fix bullet string spaces in money release
</commit_message>
<xml_diff>
--- a/bank_letters/bank_layerwise_template.docx
+++ b/bank_letters/bank_layerwise_template.docx
@@ -156,43 +156,6 @@
           </w14:textFill>
         </w:rPr>
       </w:pPr>
-    </w:p>
-    <w:p>
-      <w:pPr>
-        <w:pStyle w:val="Body A"/>
-        <w:shd w:val="clear" w:color="auto" w:fill="ffffff"/>
-        <w:spacing w:after="0" w:line="240" w:lineRule="auto"/>
-        <w:jc w:val="center"/>
-        <w:rPr>
-          <w:rStyle w:val="None"/>
-          <w:rFonts w:ascii="Bookman Old Style" w:cs="Bookman Old Style" w:hAnsi="Bookman Old Style" w:eastAsia="Bookman Old Style"/>
-          <w:b w:val="1"/>
-          <w:bCs w:val="1"/>
-          <w:i w:val="1"/>
-          <w:iCs w:val="1"/>
-          <w:kern w:val="0"/>
-          <w:sz w:val="18"/>
-          <w:szCs w:val="18"/>
-          <w:u w:val="single"/>
-        </w:rPr>
-      </w:pPr>
-      <w:r>
-        <w:rPr>
-          <w:rStyle w:val="None"/>
-          <w:rFonts w:ascii="Bookman Old Style" w:hAnsi="Bookman Old Style"/>
-          <w:b w:val="1"/>
-          <w:bCs w:val="1"/>
-          <w:i w:val="1"/>
-          <w:iCs w:val="1"/>
-          <w:kern w:val="0"/>
-          <w:sz w:val="18"/>
-          <w:szCs w:val="18"/>
-          <w:u w:val="single"/>
-          <w:rtl w:val="0"/>
-          <w:lang w:val="en-US"/>
-        </w:rPr>
-        <w:t>Notice u/s 94 BNSS</w:t>
-      </w:r>
     </w:p>
     <w:p>
       <w:pPr>

</xml_diff>

<commit_message>
fix: Notice 94 presence swapped; correctly present on Money Transfer and removed from Put on Hold
</commit_message>
<xml_diff>
--- a/bank_letters/bank_layerwise_template.docx
+++ b/bank_letters/bank_layerwise_template.docx
@@ -184,6 +184,18 @@
           <w:szCs w:val="18"/>
         </w:rPr>
       </w:pPr>
+    </w:p>
+    <w:p>
+      <w:pPr>
+        <w:jc w:val="center"/>
+      </w:pPr>
+      <w:r>
+        <w:rPr>
+          <w:b/>
+          <w:u w:val="single"/>
+        </w:rPr>
+        <w:t>Notice u/s 94 BNSS, 2023</w:t>
+      </w:r>
     </w:p>
     <w:p>
       <w:pPr>

</xml_diff>